<commit_message>
update lkp1 dan template1
</commit_message>
<xml_diff>
--- a/TEMPLATE LAPORAN PRAKTIKUM 1.docx
+++ b/TEMPLATE LAPORAN PRAKTIKUM 1.docx
@@ -71,7 +71,16 @@
           <w:sz w:val="32"/>
           <w:szCs w:val="32"/>
         </w:rPr>
-        <w:t>MODUL 1</w:t>
+        <w:t xml:space="preserve">MODUL </w:t>
+      </w:r>
+      <w:r>
+        <w:rPr>
+          <w:rFonts w:cs="Times New Roman"/>
+          <w:b/>
+          <w:sz w:val="32"/>
+          <w:szCs w:val="32"/>
+        </w:rPr>
+        <w:t>1</w:t>
       </w:r>
     </w:p>
     <w:p>
@@ -115,7 +124,7 @@
           <w:szCs w:val="28"/>
         </w:rPr>
         <w:drawing>
-          <wp:inline distT="0" distB="0" distL="0" distR="0">
+          <wp:inline distT="0" distB="0" distL="0" distR="0" wp14:anchorId="11F68872" wp14:editId="39DD3084">
             <wp:extent cx="1969135" cy="1981200"/>
             <wp:effectExtent l="0" t="0" r="0" b="0"/>
             <wp:docPr id="1" name="Picture 1" descr="C:\Users\andre\Downloads\General\bg removed logoulm.png"/>
@@ -203,7 +212,7 @@
           <w:sz w:val="32"/>
           <w:szCs w:val="32"/>
         </w:rPr>
-        <w:t>INPUT, OUTPUT, DAN LOGIKA SEDERHANA</w:t>
+        <w:t>STRUKTUR DASAR KODE JAVA</w:t>
       </w:r>
     </w:p>
     <w:p>
@@ -260,19 +269,8 @@
           <w:szCs w:val="28"/>
         </w:rPr>
         <w:tab/>
-        <w:t xml:space="preserve">Muhammad </w:t>
-      </w:r>
-      <w:proofErr w:type="spellStart"/>
-      <w:r>
-        <w:rPr>
-          <w:rFonts w:cs="Times New Roman"/>
-          <w:b/>
-          <w:sz w:val="28"/>
-          <w:szCs w:val="28"/>
-        </w:rPr>
-        <w:t>Fulan</w:t>
-      </w:r>
-      <w:proofErr w:type="spellEnd"/>
+        <w:t>Muhammad Fulan</w:t>
+      </w:r>
       <w:r>
         <w:rPr>
           <w:rFonts w:cs="Times New Roman"/>
@@ -437,7 +435,25 @@
           <w:sz w:val="28"/>
           <w:szCs w:val="28"/>
         </w:rPr>
-        <w:t>MARET 2022</w:t>
+        <w:t>OKTOBER</w:t>
+      </w:r>
+      <w:r>
+        <w:rPr>
+          <w:rFonts w:cs="Times New Roman"/>
+          <w:b/>
+          <w:sz w:val="28"/>
+          <w:szCs w:val="28"/>
+        </w:rPr>
+        <w:t xml:space="preserve"> 202</w:t>
+      </w:r>
+      <w:r>
+        <w:rPr>
+          <w:rFonts w:cs="Times New Roman"/>
+          <w:b/>
+          <w:sz w:val="28"/>
+          <w:szCs w:val="28"/>
+        </w:rPr>
+        <w:t>3</w:t>
       </w:r>
     </w:p>
     <w:p>
@@ -522,277 +538,40 @@
           <w:szCs w:val="24"/>
         </w:rPr>
       </w:pPr>
-      <w:proofErr w:type="spellStart"/>
       <w:r>
         <w:rPr>
           <w:rFonts w:cs="Times New Roman"/>
           <w:szCs w:val="24"/>
         </w:rPr>
-        <w:t>Laporan</w:t>
-      </w:r>
-      <w:proofErr w:type="spellEnd"/>
+        <w:t xml:space="preserve">Laporan Praktikum Pemrograman I Modul 1: </w:t>
+      </w:r>
       <w:r>
         <w:rPr>
           <w:rFonts w:cs="Times New Roman"/>
           <w:szCs w:val="24"/>
         </w:rPr>
-        <w:t xml:space="preserve"> </w:t>
-      </w:r>
-      <w:proofErr w:type="spellStart"/>
+        <w:t>Struktur Dasar Kode Java</w:t>
+      </w:r>
       <w:r>
         <w:rPr>
           <w:rFonts w:cs="Times New Roman"/>
           <w:szCs w:val="24"/>
         </w:rPr>
-        <w:t>Praktikum</w:t>
-      </w:r>
-      <w:proofErr w:type="spellEnd"/>
+        <w:t xml:space="preserve"> ini disusun sebagai syarat lulus mata kuliah Praktikum Pemrograman </w:t>
+      </w:r>
       <w:r>
         <w:rPr>
           <w:rFonts w:cs="Times New Roman"/>
           <w:szCs w:val="24"/>
         </w:rPr>
-        <w:t xml:space="preserve"> </w:t>
-      </w:r>
-      <w:proofErr w:type="spellStart"/>
+        <w:t>I</w:t>
+      </w:r>
       <w:r>
         <w:rPr>
           <w:rFonts w:cs="Times New Roman"/>
           <w:szCs w:val="24"/>
         </w:rPr>
-        <w:t>Pemrograman</w:t>
-      </w:r>
-      <w:proofErr w:type="spellEnd"/>
-      <w:r>
-        <w:rPr>
-          <w:rFonts w:cs="Times New Roman"/>
-          <w:szCs w:val="24"/>
-        </w:rPr>
-        <w:t xml:space="preserve"> I Modul 1: Input, Output dan </w:t>
-      </w:r>
-      <w:proofErr w:type="spellStart"/>
-      <w:r>
-        <w:rPr>
-          <w:rFonts w:cs="Times New Roman"/>
-          <w:szCs w:val="24"/>
-        </w:rPr>
-        <w:t>Logika</w:t>
-      </w:r>
-      <w:proofErr w:type="spellEnd"/>
-      <w:r>
-        <w:rPr>
-          <w:rFonts w:cs="Times New Roman"/>
-          <w:szCs w:val="24"/>
-        </w:rPr>
-        <w:t xml:space="preserve"> </w:t>
-      </w:r>
-      <w:proofErr w:type="spellStart"/>
-      <w:r>
-        <w:rPr>
-          <w:rFonts w:cs="Times New Roman"/>
-          <w:szCs w:val="24"/>
-        </w:rPr>
-        <w:t>Sederhana</w:t>
-      </w:r>
-      <w:proofErr w:type="spellEnd"/>
-      <w:r>
-        <w:rPr>
-          <w:rFonts w:cs="Times New Roman"/>
-          <w:szCs w:val="24"/>
-        </w:rPr>
-        <w:t xml:space="preserve"> </w:t>
-      </w:r>
-      <w:proofErr w:type="spellStart"/>
-      <w:r>
-        <w:rPr>
-          <w:rFonts w:cs="Times New Roman"/>
-          <w:szCs w:val="24"/>
-        </w:rPr>
-        <w:t>ini</w:t>
-      </w:r>
-      <w:proofErr w:type="spellEnd"/>
-      <w:r>
-        <w:rPr>
-          <w:rFonts w:cs="Times New Roman"/>
-          <w:szCs w:val="24"/>
-        </w:rPr>
-        <w:t xml:space="preserve"> </w:t>
-      </w:r>
-      <w:proofErr w:type="spellStart"/>
-      <w:r>
-        <w:rPr>
-          <w:rFonts w:cs="Times New Roman"/>
-          <w:szCs w:val="24"/>
-        </w:rPr>
-        <w:t>disusun</w:t>
-      </w:r>
-      <w:proofErr w:type="spellEnd"/>
-      <w:r>
-        <w:rPr>
-          <w:rFonts w:cs="Times New Roman"/>
-          <w:szCs w:val="24"/>
-        </w:rPr>
-        <w:t xml:space="preserve"> </w:t>
-      </w:r>
-      <w:proofErr w:type="spellStart"/>
-      <w:r>
-        <w:rPr>
-          <w:rFonts w:cs="Times New Roman"/>
-          <w:szCs w:val="24"/>
-        </w:rPr>
-        <w:t>sebagai</w:t>
-      </w:r>
-      <w:proofErr w:type="spellEnd"/>
-      <w:r>
-        <w:rPr>
-          <w:rFonts w:cs="Times New Roman"/>
-          <w:szCs w:val="24"/>
-        </w:rPr>
-        <w:t xml:space="preserve"> </w:t>
-      </w:r>
-      <w:proofErr w:type="spellStart"/>
-      <w:r>
-        <w:rPr>
-          <w:rFonts w:cs="Times New Roman"/>
-          <w:szCs w:val="24"/>
-        </w:rPr>
-        <w:t>syarat</w:t>
-      </w:r>
-      <w:proofErr w:type="spellEnd"/>
-      <w:r>
-        <w:rPr>
-          <w:rFonts w:cs="Times New Roman"/>
-          <w:szCs w:val="24"/>
-        </w:rPr>
-        <w:t xml:space="preserve"> lulus </w:t>
-      </w:r>
-      <w:proofErr w:type="spellStart"/>
-      <w:r>
-        <w:rPr>
-          <w:rFonts w:cs="Times New Roman"/>
-          <w:szCs w:val="24"/>
-        </w:rPr>
-        <w:t>mata</w:t>
-      </w:r>
-      <w:proofErr w:type="spellEnd"/>
-      <w:r>
-        <w:rPr>
-          <w:rFonts w:cs="Times New Roman"/>
-          <w:szCs w:val="24"/>
-        </w:rPr>
-        <w:t xml:space="preserve"> </w:t>
-      </w:r>
-      <w:proofErr w:type="spellStart"/>
-      <w:r>
-        <w:rPr>
-          <w:rFonts w:cs="Times New Roman"/>
-          <w:szCs w:val="24"/>
-        </w:rPr>
-        <w:t>kuliah</w:t>
-      </w:r>
-      <w:proofErr w:type="spellEnd"/>
-      <w:r>
-        <w:rPr>
-          <w:rFonts w:cs="Times New Roman"/>
-          <w:szCs w:val="24"/>
-        </w:rPr>
-        <w:t xml:space="preserve"> </w:t>
-      </w:r>
-      <w:proofErr w:type="spellStart"/>
-      <w:r>
-        <w:rPr>
-          <w:rFonts w:cs="Times New Roman"/>
-          <w:szCs w:val="24"/>
-        </w:rPr>
-        <w:t>Praktikum</w:t>
-      </w:r>
-      <w:proofErr w:type="spellEnd"/>
-      <w:r>
-        <w:rPr>
-          <w:rFonts w:cs="Times New Roman"/>
-          <w:szCs w:val="24"/>
-        </w:rPr>
-        <w:t xml:space="preserve"> </w:t>
-      </w:r>
-      <w:proofErr w:type="spellStart"/>
-      <w:r>
-        <w:rPr>
-          <w:rFonts w:cs="Times New Roman"/>
-          <w:szCs w:val="24"/>
-        </w:rPr>
-        <w:t>Pemrograman</w:t>
-      </w:r>
-      <w:proofErr w:type="spellEnd"/>
-      <w:r>
-        <w:rPr>
-          <w:rFonts w:cs="Times New Roman"/>
-          <w:szCs w:val="24"/>
-        </w:rPr>
-        <w:t xml:space="preserve"> I. </w:t>
-      </w:r>
-      <w:proofErr w:type="spellStart"/>
-      <w:r>
-        <w:rPr>
-          <w:rFonts w:cs="Times New Roman"/>
-          <w:szCs w:val="24"/>
-        </w:rPr>
-        <w:t>Laporan</w:t>
-      </w:r>
-      <w:proofErr w:type="spellEnd"/>
-      <w:r>
-        <w:rPr>
-          <w:rFonts w:cs="Times New Roman"/>
-          <w:szCs w:val="24"/>
-        </w:rPr>
-        <w:t xml:space="preserve"> </w:t>
-      </w:r>
-      <w:proofErr w:type="spellStart"/>
-      <w:r>
-        <w:rPr>
-          <w:rFonts w:cs="Times New Roman"/>
-          <w:szCs w:val="24"/>
-        </w:rPr>
-        <w:t>Prakitkum</w:t>
-      </w:r>
-      <w:proofErr w:type="spellEnd"/>
-      <w:r>
-        <w:rPr>
-          <w:rFonts w:cs="Times New Roman"/>
-          <w:szCs w:val="24"/>
-        </w:rPr>
-        <w:t xml:space="preserve"> </w:t>
-      </w:r>
-      <w:proofErr w:type="spellStart"/>
-      <w:r>
-        <w:rPr>
-          <w:rFonts w:cs="Times New Roman"/>
-          <w:szCs w:val="24"/>
-        </w:rPr>
-        <w:t>ini</w:t>
-      </w:r>
-      <w:proofErr w:type="spellEnd"/>
-      <w:r>
-        <w:rPr>
-          <w:rFonts w:cs="Times New Roman"/>
-          <w:szCs w:val="24"/>
-        </w:rPr>
-        <w:t xml:space="preserve"> </w:t>
-      </w:r>
-      <w:proofErr w:type="spellStart"/>
-      <w:r>
-        <w:rPr>
-          <w:rFonts w:cs="Times New Roman"/>
-          <w:szCs w:val="24"/>
-        </w:rPr>
-        <w:t>dikerjakan</w:t>
-      </w:r>
-      <w:proofErr w:type="spellEnd"/>
-      <w:r>
-        <w:rPr>
-          <w:rFonts w:cs="Times New Roman"/>
-          <w:szCs w:val="24"/>
-        </w:rPr>
-        <w:t xml:space="preserve"> oleh:</w:t>
+        <w:t>I. Laporan Prakitkum ini dikerjakan oleh:</w:t>
       </w:r>
     </w:p>
     <w:p>
@@ -822,41 +601,16 @@
           <w:rFonts w:cs="Times New Roman"/>
           <w:szCs w:val="24"/>
         </w:rPr>
-        <w:t xml:space="preserve">Nama </w:t>
-      </w:r>
-      <w:proofErr w:type="spellStart"/>
+        <w:t xml:space="preserve">Nama Praktikan </w:t>
+      </w:r>
       <w:r>
         <w:rPr>
           <w:rFonts w:cs="Times New Roman"/>
           <w:szCs w:val="24"/>
         </w:rPr>
-        <w:t>Praktikan</w:t>
-      </w:r>
-      <w:proofErr w:type="spellEnd"/>
-      <w:r>
-        <w:rPr>
-          <w:rFonts w:cs="Times New Roman"/>
-          <w:szCs w:val="24"/>
-        </w:rPr>
-        <w:t xml:space="preserve"> </w:t>
-      </w:r>
-      <w:r>
-        <w:rPr>
-          <w:rFonts w:cs="Times New Roman"/>
-          <w:szCs w:val="24"/>
-        </w:rPr>
         <w:tab/>
-        <w:t xml:space="preserve">: Muhammad </w:t>
-      </w:r>
-      <w:proofErr w:type="spellStart"/>
-      <w:r>
-        <w:rPr>
-          <w:rFonts w:cs="Times New Roman"/>
-          <w:szCs w:val="24"/>
-        </w:rPr>
-        <w:t>Fulan</w:t>
-      </w:r>
-      <w:proofErr w:type="spellEnd"/>
+        <w:t>: Muhammad Fulan</w:t>
+      </w:r>
     </w:p>
     <w:p>
       <w:pPr>
@@ -940,32 +694,17 @@
             <w:pPr>
               <w:spacing w:after="0" w:line="240" w:lineRule="auto"/>
             </w:pPr>
-            <w:proofErr w:type="spellStart"/>
-            <w:r>
-              <w:t>Menyetujui</w:t>
-            </w:r>
-            <w:proofErr w:type="spellEnd"/>
-            <w:r>
-              <w:t>,</w:t>
-            </w:r>
-          </w:p>
-          <w:p>
-            <w:pPr>
-              <w:spacing w:after="0" w:line="240" w:lineRule="auto"/>
-            </w:pPr>
-            <w:proofErr w:type="spellStart"/>
-            <w:r>
-              <w:t>Asisten</w:t>
-            </w:r>
-            <w:proofErr w:type="spellEnd"/>
-            <w:r>
-              <w:t xml:space="preserve"> </w:t>
-            </w:r>
-            <w:proofErr w:type="spellStart"/>
-            <w:r>
-              <w:t>Praktikum</w:t>
-            </w:r>
-            <w:proofErr w:type="spellEnd"/>
+            <w:r>
+              <w:t>Menyetujui,</w:t>
+            </w:r>
+          </w:p>
+          <w:p>
+            <w:pPr>
+              <w:spacing w:after="0" w:line="240" w:lineRule="auto"/>
+            </w:pPr>
+            <w:r>
+              <w:t>Asisten Praktikum</w:t>
+            </w:r>
           </w:p>
           <w:p>
             <w:pPr>
@@ -999,13 +738,8 @@
             <w:r>
               <w:t xml:space="preserve">Muhammad </w:t>
             </w:r>
-            <w:proofErr w:type="spellStart"/>
-            <w:r>
-              <w:t>Aulia</w:t>
-            </w:r>
-            <w:proofErr w:type="spellEnd"/>
-            <w:r>
-              <w:t xml:space="preserve"> Akbar</w:t>
+            <w:r>
+              <w:t>Aulia Akbar</w:t>
             </w:r>
           </w:p>
           <w:p>
@@ -1028,119 +762,57 @@
             <w:pPr>
               <w:spacing w:after="0" w:line="240" w:lineRule="auto"/>
             </w:pPr>
-            <w:proofErr w:type="spellStart"/>
-            <w:r>
-              <w:t>Mengetahui</w:t>
-            </w:r>
-            <w:proofErr w:type="spellEnd"/>
-            <w:r>
-              <w:t>,</w:t>
-            </w:r>
-          </w:p>
-          <w:p>
-            <w:pPr>
-              <w:spacing w:after="0" w:line="240" w:lineRule="auto"/>
-            </w:pPr>
-            <w:proofErr w:type="spellStart"/>
-            <w:r>
-              <w:t>Dosen</w:t>
-            </w:r>
-            <w:proofErr w:type="spellEnd"/>
-            <w:r>
-              <w:t xml:space="preserve"> </w:t>
-            </w:r>
-            <w:proofErr w:type="spellStart"/>
-            <w:r>
-              <w:t>Penanggung</w:t>
-            </w:r>
-            <w:proofErr w:type="spellEnd"/>
-            <w:r>
-              <w:t xml:space="preserve"> Jawab </w:t>
-            </w:r>
-            <w:proofErr w:type="spellStart"/>
-            <w:r>
-              <w:t>Praktikum</w:t>
-            </w:r>
-            <w:proofErr w:type="spellEnd"/>
-          </w:p>
-          <w:p>
-            <w:pPr>
-              <w:spacing w:after="0" w:line="240" w:lineRule="auto"/>
-            </w:pPr>
-          </w:p>
-          <w:p>
-            <w:pPr>
-              <w:spacing w:after="0" w:line="240" w:lineRule="auto"/>
-            </w:pPr>
-          </w:p>
-          <w:p>
-            <w:pPr>
-              <w:spacing w:after="0" w:line="240" w:lineRule="auto"/>
-            </w:pPr>
-          </w:p>
-          <w:p>
-            <w:pPr>
-              <w:spacing w:after="0" w:line="240" w:lineRule="auto"/>
-            </w:pPr>
-          </w:p>
-          <w:p>
-            <w:pPr>
-              <w:spacing w:after="0" w:line="240" w:lineRule="auto"/>
-            </w:pPr>
-          </w:p>
-          <w:p>
-            <w:pPr>
-              <w:spacing w:after="0" w:line="240" w:lineRule="auto"/>
-            </w:pPr>
-            <w:proofErr w:type="spellStart"/>
-            <w:r>
-              <w:t>Andreyan</w:t>
-            </w:r>
-            <w:proofErr w:type="spellEnd"/>
-            <w:r>
-              <w:t xml:space="preserve"> </w:t>
-            </w:r>
-            <w:proofErr w:type="spellStart"/>
-            <w:r>
-              <w:t>Rizky</w:t>
-            </w:r>
-            <w:proofErr w:type="spellEnd"/>
-            <w:r>
-              <w:t xml:space="preserve"> </w:t>
-            </w:r>
-            <w:proofErr w:type="spellStart"/>
-            <w:r>
-              <w:t>Baskara</w:t>
-            </w:r>
-            <w:proofErr w:type="spellEnd"/>
-            <w:r>
-              <w:t xml:space="preserve">, </w:t>
-            </w:r>
-            <w:proofErr w:type="spellStart"/>
-            <w:proofErr w:type="gramStart"/>
-            <w:r>
-              <w:t>S.Kom</w:t>
-            </w:r>
-            <w:proofErr w:type="spellEnd"/>
-            <w:proofErr w:type="gramEnd"/>
-            <w:r>
-              <w:t xml:space="preserve">., </w:t>
-            </w:r>
-            <w:proofErr w:type="spellStart"/>
-            <w:r>
-              <w:t>M.Kom</w:t>
-            </w:r>
-            <w:proofErr w:type="spellEnd"/>
-            <w:r>
-              <w:t>.</w:t>
-            </w:r>
-          </w:p>
-          <w:p>
-            <w:pPr>
-              <w:spacing w:after="0" w:line="240" w:lineRule="auto"/>
-            </w:pPr>
-            <w:r>
-              <w:t>NIP. 19930703 201903 1 011</w:t>
+            <w:r>
+              <w:t>Mengetahui,</w:t>
+            </w:r>
+          </w:p>
+          <w:p>
+            <w:pPr>
+              <w:spacing w:after="0" w:line="240" w:lineRule="auto"/>
+            </w:pPr>
+            <w:r>
+              <w:t>Dosen Penanggung Jawab Praktikum</w:t>
+            </w:r>
+          </w:p>
+          <w:p>
+            <w:pPr>
+              <w:spacing w:after="0" w:line="240" w:lineRule="auto"/>
+            </w:pPr>
+          </w:p>
+          <w:p>
+            <w:pPr>
+              <w:spacing w:after="0" w:line="240" w:lineRule="auto"/>
+            </w:pPr>
+          </w:p>
+          <w:p>
+            <w:pPr>
+              <w:spacing w:after="0" w:line="240" w:lineRule="auto"/>
+            </w:pPr>
+          </w:p>
+          <w:p>
+            <w:pPr>
+              <w:spacing w:after="0" w:line="240" w:lineRule="auto"/>
+            </w:pPr>
+          </w:p>
+          <w:p>
+            <w:pPr>
+              <w:spacing w:after="0" w:line="240" w:lineRule="auto"/>
+            </w:pPr>
+          </w:p>
+          <w:p>
+            <w:pPr>
+              <w:spacing w:after="0" w:line="240" w:lineRule="auto"/>
+            </w:pPr>
+            <w:r>
+              <w:t>Eka Setya Wijaya, S.T., M.Kom.</w:t>
+            </w:r>
+          </w:p>
+          <w:p>
+            <w:pPr>
+              <w:spacing w:after="0" w:line="240" w:lineRule="auto"/>
+            </w:pPr>
+            <w:r>
+              <w:t>NIP. 19820508200801 1 010</w:t>
             </w:r>
           </w:p>
         </w:tc>
@@ -1745,187 +1417,7 @@
           <w:sz w:val="24"/>
           <w:szCs w:val="24"/>
         </w:rPr>
-        <w:t xml:space="preserve">A. </w:t>
-      </w:r>
-      <w:proofErr w:type="spellStart"/>
-      <w:r>
-        <w:rPr>
-          <w:rFonts w:ascii="Times New Roman" w:hAnsi="Times New Roman" w:cs="Times New Roman"/>
-          <w:sz w:val="24"/>
-          <w:szCs w:val="24"/>
-        </w:rPr>
-        <w:t>Buatlah</w:t>
-      </w:r>
-      <w:proofErr w:type="spellEnd"/>
-      <w:r>
-        <w:rPr>
-          <w:rFonts w:ascii="Times New Roman" w:hAnsi="Times New Roman" w:cs="Times New Roman"/>
-          <w:sz w:val="24"/>
-          <w:szCs w:val="24"/>
-        </w:rPr>
-        <w:t xml:space="preserve"> program yang </w:t>
-      </w:r>
-      <w:proofErr w:type="spellStart"/>
-      <w:r>
-        <w:rPr>
-          <w:rFonts w:ascii="Times New Roman" w:hAnsi="Times New Roman" w:cs="Times New Roman"/>
-          <w:sz w:val="24"/>
-          <w:szCs w:val="24"/>
-        </w:rPr>
-        <w:t>dapat</w:t>
-      </w:r>
-      <w:proofErr w:type="spellEnd"/>
-      <w:r>
-        <w:rPr>
-          <w:rFonts w:ascii="Times New Roman" w:hAnsi="Times New Roman" w:cs="Times New Roman"/>
-          <w:sz w:val="24"/>
-          <w:szCs w:val="24"/>
-        </w:rPr>
-        <w:t xml:space="preserve"> </w:t>
-      </w:r>
-      <w:proofErr w:type="spellStart"/>
-      <w:r>
-        <w:rPr>
-          <w:rFonts w:ascii="Times New Roman" w:hAnsi="Times New Roman" w:cs="Times New Roman"/>
-          <w:sz w:val="24"/>
-          <w:szCs w:val="24"/>
-        </w:rPr>
-        <w:t>menerima</w:t>
-      </w:r>
-      <w:proofErr w:type="spellEnd"/>
-      <w:r>
-        <w:rPr>
-          <w:rFonts w:ascii="Times New Roman" w:hAnsi="Times New Roman" w:cs="Times New Roman"/>
-          <w:sz w:val="24"/>
-          <w:szCs w:val="24"/>
-        </w:rPr>
-        <w:t xml:space="preserve"> input </w:t>
-      </w:r>
-      <w:proofErr w:type="spellStart"/>
-      <w:r>
-        <w:rPr>
-          <w:rFonts w:ascii="Times New Roman" w:hAnsi="Times New Roman" w:cs="Times New Roman"/>
-          <w:sz w:val="24"/>
-          <w:szCs w:val="24"/>
-        </w:rPr>
-        <w:t>berupa</w:t>
-      </w:r>
-      <w:proofErr w:type="spellEnd"/>
-      <w:r>
-        <w:rPr>
-          <w:rFonts w:ascii="Times New Roman" w:hAnsi="Times New Roman" w:cs="Times New Roman"/>
-          <w:sz w:val="24"/>
-          <w:szCs w:val="24"/>
-        </w:rPr>
-        <w:t xml:space="preserve"> </w:t>
-      </w:r>
-      <w:proofErr w:type="spellStart"/>
-      <w:r>
-        <w:rPr>
-          <w:rFonts w:ascii="Times New Roman" w:hAnsi="Times New Roman" w:cs="Times New Roman"/>
-          <w:sz w:val="24"/>
-          <w:szCs w:val="24"/>
-        </w:rPr>
-        <w:t>kalimat</w:t>
-      </w:r>
-      <w:proofErr w:type="spellEnd"/>
-      <w:r>
-        <w:rPr>
-          <w:rFonts w:ascii="Times New Roman" w:hAnsi="Times New Roman" w:cs="Times New Roman"/>
-          <w:sz w:val="24"/>
-          <w:szCs w:val="24"/>
-        </w:rPr>
-        <w:t xml:space="preserve"> “Hello World in C” dan </w:t>
-      </w:r>
-      <w:proofErr w:type="spellStart"/>
-      <w:r>
-        <w:rPr>
-          <w:rFonts w:ascii="Times New Roman" w:hAnsi="Times New Roman" w:cs="Times New Roman"/>
-          <w:sz w:val="24"/>
-          <w:szCs w:val="24"/>
-        </w:rPr>
-        <w:t>tampilkan</w:t>
-      </w:r>
-      <w:proofErr w:type="spellEnd"/>
-      <w:r>
-        <w:rPr>
-          <w:rFonts w:ascii="Times New Roman" w:hAnsi="Times New Roman" w:cs="Times New Roman"/>
-          <w:sz w:val="24"/>
-          <w:szCs w:val="24"/>
-        </w:rPr>
-        <w:t xml:space="preserve"> </w:t>
-      </w:r>
-      <w:proofErr w:type="spellStart"/>
-      <w:r>
-        <w:rPr>
-          <w:rFonts w:ascii="Times New Roman" w:hAnsi="Times New Roman" w:cs="Times New Roman"/>
-          <w:sz w:val="24"/>
-          <w:szCs w:val="24"/>
-        </w:rPr>
-        <w:t>kalimat</w:t>
-      </w:r>
-      <w:proofErr w:type="spellEnd"/>
-      <w:r>
-        <w:rPr>
-          <w:rFonts w:ascii="Times New Roman" w:hAnsi="Times New Roman" w:cs="Times New Roman"/>
-          <w:sz w:val="24"/>
-          <w:szCs w:val="24"/>
-        </w:rPr>
-        <w:t xml:space="preserve"> </w:t>
-      </w:r>
-      <w:proofErr w:type="spellStart"/>
-      <w:r>
-        <w:rPr>
-          <w:rFonts w:ascii="Times New Roman" w:hAnsi="Times New Roman" w:cs="Times New Roman"/>
-          <w:sz w:val="24"/>
-          <w:szCs w:val="24"/>
-        </w:rPr>
-        <w:t>tersebut</w:t>
-      </w:r>
-      <w:proofErr w:type="spellEnd"/>
-      <w:r>
-        <w:rPr>
-          <w:rFonts w:ascii="Times New Roman" w:hAnsi="Times New Roman" w:cs="Times New Roman"/>
-          <w:sz w:val="24"/>
-          <w:szCs w:val="24"/>
-        </w:rPr>
-        <w:t xml:space="preserve"> </w:t>
-      </w:r>
-      <w:proofErr w:type="spellStart"/>
-      <w:r>
-        <w:rPr>
-          <w:rFonts w:ascii="Times New Roman" w:hAnsi="Times New Roman" w:cs="Times New Roman"/>
-          <w:sz w:val="24"/>
-          <w:szCs w:val="24"/>
-        </w:rPr>
-        <w:t>menggunakan</w:t>
-      </w:r>
-      <w:proofErr w:type="spellEnd"/>
-      <w:r>
-        <w:rPr>
-          <w:rFonts w:ascii="Times New Roman" w:hAnsi="Times New Roman" w:cs="Times New Roman"/>
-          <w:sz w:val="24"/>
-          <w:szCs w:val="24"/>
-        </w:rPr>
-        <w:t xml:space="preserve"> Bahasa </w:t>
-      </w:r>
-      <w:proofErr w:type="spellStart"/>
-      <w:r>
-        <w:rPr>
-          <w:rFonts w:ascii="Times New Roman" w:hAnsi="Times New Roman" w:cs="Times New Roman"/>
-          <w:sz w:val="24"/>
-          <w:szCs w:val="24"/>
-        </w:rPr>
-        <w:t>pemrograman</w:t>
-      </w:r>
-      <w:proofErr w:type="spellEnd"/>
-      <w:r>
-        <w:rPr>
-          <w:rFonts w:ascii="Times New Roman" w:hAnsi="Times New Roman" w:cs="Times New Roman"/>
-          <w:sz w:val="24"/>
-          <w:szCs w:val="24"/>
-        </w:rPr>
-        <w:t xml:space="preserve"> C.</w:t>
+        <w:t>A. Buatlah program yang dapat menerima input berupa kalimat “Hello World in C” dan tampilkan kalimat tersebut menggunakan Bahasa pemrograman C.</w:t>
       </w:r>
     </w:p>
     <w:tbl>
@@ -2059,228 +1551,27 @@
           <w:szCs w:val="24"/>
         </w:rPr>
       </w:pPr>
-      <w:proofErr w:type="spellStart"/>
       <w:r>
         <w:rPr>
           <w:rFonts w:cs="Times New Roman"/>
           <w:szCs w:val="24"/>
         </w:rPr>
-        <w:t>Simpan</w:t>
-      </w:r>
-      <w:proofErr w:type="spellEnd"/>
-      <w:r>
+        <w:t>Simpan dengan nama file: PRAK101.c</w:t>
+      </w:r>
+    </w:p>
+    <w:p>
+      <w:pPr>
         <w:rPr>
           <w:rFonts w:cs="Times New Roman"/>
           <w:szCs w:val="24"/>
         </w:rPr>
-        <w:t xml:space="preserve"> </w:t>
-      </w:r>
-      <w:proofErr w:type="spellStart"/>
+      </w:pPr>
       <w:r>
         <w:rPr>
           <w:rFonts w:cs="Times New Roman"/>
           <w:szCs w:val="24"/>
         </w:rPr>
-        <w:t>dengan</w:t>
-      </w:r>
-      <w:proofErr w:type="spellEnd"/>
-      <w:r>
-        <w:rPr>
-          <w:rFonts w:cs="Times New Roman"/>
-          <w:szCs w:val="24"/>
-        </w:rPr>
-        <w:t xml:space="preserve"> </w:t>
-      </w:r>
-      <w:proofErr w:type="spellStart"/>
-      <w:r>
-        <w:rPr>
-          <w:rFonts w:cs="Times New Roman"/>
-          <w:szCs w:val="24"/>
-        </w:rPr>
-        <w:t>nama</w:t>
-      </w:r>
-      <w:proofErr w:type="spellEnd"/>
-      <w:r>
-        <w:rPr>
-          <w:rFonts w:cs="Times New Roman"/>
-          <w:szCs w:val="24"/>
-        </w:rPr>
-        <w:t xml:space="preserve"> file: PRAK101.c</w:t>
-      </w:r>
-    </w:p>
-    <w:p>
-      <w:pPr>
-        <w:rPr>
-          <w:rFonts w:cs="Times New Roman"/>
-          <w:szCs w:val="24"/>
-        </w:rPr>
-      </w:pPr>
-      <w:r>
-        <w:rPr>
-          <w:rFonts w:cs="Times New Roman"/>
-          <w:szCs w:val="24"/>
-        </w:rPr>
-        <w:t xml:space="preserve">B. </w:t>
-      </w:r>
-      <w:proofErr w:type="spellStart"/>
-      <w:r>
-        <w:rPr>
-          <w:rFonts w:cs="Times New Roman"/>
-          <w:szCs w:val="24"/>
-        </w:rPr>
-        <w:t>Buatlah</w:t>
-      </w:r>
-      <w:proofErr w:type="spellEnd"/>
-      <w:r>
-        <w:rPr>
-          <w:rFonts w:cs="Times New Roman"/>
-          <w:szCs w:val="24"/>
-        </w:rPr>
-        <w:t xml:space="preserve"> program yang </w:t>
-      </w:r>
-      <w:proofErr w:type="spellStart"/>
-      <w:r>
-        <w:rPr>
-          <w:rFonts w:cs="Times New Roman"/>
-          <w:szCs w:val="24"/>
-        </w:rPr>
-        <w:t>dapat</w:t>
-      </w:r>
-      <w:proofErr w:type="spellEnd"/>
-      <w:r>
-        <w:rPr>
-          <w:rFonts w:cs="Times New Roman"/>
-          <w:szCs w:val="24"/>
-        </w:rPr>
-        <w:t xml:space="preserve"> </w:t>
-      </w:r>
-      <w:proofErr w:type="spellStart"/>
-      <w:r>
-        <w:rPr>
-          <w:rFonts w:cs="Times New Roman"/>
-          <w:szCs w:val="24"/>
-        </w:rPr>
-        <w:t>menerima</w:t>
-      </w:r>
-      <w:proofErr w:type="spellEnd"/>
-      <w:r>
-        <w:rPr>
-          <w:rFonts w:cs="Times New Roman"/>
-          <w:szCs w:val="24"/>
-        </w:rPr>
-        <w:t xml:space="preserve"> input </w:t>
-      </w:r>
-      <w:proofErr w:type="spellStart"/>
-      <w:r>
-        <w:rPr>
-          <w:rFonts w:cs="Times New Roman"/>
-          <w:szCs w:val="24"/>
-        </w:rPr>
-        <w:t>berupa</w:t>
-      </w:r>
-      <w:proofErr w:type="spellEnd"/>
-      <w:r>
-        <w:rPr>
-          <w:rFonts w:cs="Times New Roman"/>
-          <w:szCs w:val="24"/>
-        </w:rPr>
-        <w:t xml:space="preserve"> </w:t>
-      </w:r>
-      <w:proofErr w:type="spellStart"/>
-      <w:r>
-        <w:rPr>
-          <w:rFonts w:cs="Times New Roman"/>
-          <w:szCs w:val="24"/>
-        </w:rPr>
-        <w:t>kalimat</w:t>
-      </w:r>
-      <w:proofErr w:type="spellEnd"/>
-      <w:r>
-        <w:rPr>
-          <w:rFonts w:cs="Times New Roman"/>
-          <w:szCs w:val="24"/>
-        </w:rPr>
-        <w:t xml:space="preserve"> “Hello World in Python” dan </w:t>
-      </w:r>
-      <w:proofErr w:type="spellStart"/>
-      <w:r>
-        <w:rPr>
-          <w:rFonts w:cs="Times New Roman"/>
-          <w:szCs w:val="24"/>
-        </w:rPr>
-        <w:t>tampilkan</w:t>
-      </w:r>
-      <w:proofErr w:type="spellEnd"/>
-      <w:r>
-        <w:rPr>
-          <w:rFonts w:cs="Times New Roman"/>
-          <w:szCs w:val="24"/>
-        </w:rPr>
-        <w:t xml:space="preserve"> </w:t>
-      </w:r>
-      <w:proofErr w:type="spellStart"/>
-      <w:r>
-        <w:rPr>
-          <w:rFonts w:cs="Times New Roman"/>
-          <w:szCs w:val="24"/>
-        </w:rPr>
-        <w:t>kalimat</w:t>
-      </w:r>
-      <w:proofErr w:type="spellEnd"/>
-      <w:r>
-        <w:rPr>
-          <w:rFonts w:cs="Times New Roman"/>
-          <w:szCs w:val="24"/>
-        </w:rPr>
-        <w:t xml:space="preserve"> </w:t>
-      </w:r>
-      <w:proofErr w:type="spellStart"/>
-      <w:r>
-        <w:rPr>
-          <w:rFonts w:cs="Times New Roman"/>
-          <w:szCs w:val="24"/>
-        </w:rPr>
-        <w:t>tersebut</w:t>
-      </w:r>
-      <w:proofErr w:type="spellEnd"/>
-      <w:r>
-        <w:rPr>
-          <w:rFonts w:cs="Times New Roman"/>
-          <w:szCs w:val="24"/>
-        </w:rPr>
-        <w:t xml:space="preserve"> </w:t>
-      </w:r>
-      <w:proofErr w:type="spellStart"/>
-      <w:r>
-        <w:rPr>
-          <w:rFonts w:cs="Times New Roman"/>
-          <w:szCs w:val="24"/>
-        </w:rPr>
-        <w:t>menggunakan</w:t>
-      </w:r>
-      <w:proofErr w:type="spellEnd"/>
-      <w:r>
-        <w:rPr>
-          <w:rFonts w:cs="Times New Roman"/>
-          <w:szCs w:val="24"/>
-        </w:rPr>
-        <w:t xml:space="preserve"> Bahasa </w:t>
-      </w:r>
-      <w:proofErr w:type="spellStart"/>
-      <w:r>
-        <w:rPr>
-          <w:rFonts w:cs="Times New Roman"/>
-          <w:szCs w:val="24"/>
-        </w:rPr>
-        <w:t>pemrograman</w:t>
-      </w:r>
-      <w:proofErr w:type="spellEnd"/>
-      <w:r>
-        <w:rPr>
-          <w:rFonts w:cs="Times New Roman"/>
-          <w:szCs w:val="24"/>
-        </w:rPr>
-        <w:t xml:space="preserve"> python.</w:t>
+        <w:t>B. Buatlah program yang dapat menerima input berupa kalimat “Hello World in Python” dan tampilkan kalimat tersebut menggunakan Bahasa pemrograman python.</w:t>
       </w:r>
     </w:p>
     <w:tbl>
@@ -2414,53 +1705,12 @@
           <w:szCs w:val="24"/>
         </w:rPr>
       </w:pPr>
-      <w:proofErr w:type="spellStart"/>
       <w:r>
         <w:rPr>
           <w:rFonts w:cs="Times New Roman"/>
           <w:szCs w:val="24"/>
         </w:rPr>
-        <w:t>Simpan</w:t>
-      </w:r>
-      <w:proofErr w:type="spellEnd"/>
-      <w:r>
-        <w:rPr>
-          <w:rFonts w:cs="Times New Roman"/>
-          <w:szCs w:val="24"/>
-        </w:rPr>
-        <w:t xml:space="preserve"> </w:t>
-      </w:r>
-      <w:proofErr w:type="spellStart"/>
-      <w:r>
-        <w:rPr>
-          <w:rFonts w:cs="Times New Roman"/>
-          <w:szCs w:val="24"/>
-        </w:rPr>
-        <w:t>dengan</w:t>
-      </w:r>
-      <w:proofErr w:type="spellEnd"/>
-      <w:r>
-        <w:rPr>
-          <w:rFonts w:cs="Times New Roman"/>
-          <w:szCs w:val="24"/>
-        </w:rPr>
-        <w:t xml:space="preserve"> </w:t>
-      </w:r>
-      <w:proofErr w:type="spellStart"/>
-      <w:r>
-        <w:rPr>
-          <w:rFonts w:cs="Times New Roman"/>
-          <w:szCs w:val="24"/>
-        </w:rPr>
-        <w:t>nama</w:t>
-      </w:r>
-      <w:proofErr w:type="spellEnd"/>
-      <w:r>
-        <w:rPr>
-          <w:rFonts w:cs="Times New Roman"/>
-          <w:szCs w:val="24"/>
-        </w:rPr>
-        <w:t xml:space="preserve"> file: PRAK101.py</w:t>
+        <w:t>Simpan dengan nama file: PRAK101.py</w:t>
       </w:r>
     </w:p>
     <w:p/>
@@ -2664,57 +1914,29 @@
               <w:rPr>
                 <w:rFonts w:ascii="Courier New" w:hAnsi="Courier New" w:cs="Courier New"/>
               </w:rPr>
-              <w:t>#include &lt;</w:t>
-            </w:r>
-            <w:proofErr w:type="spellStart"/>
-            <w:r>
-              <w:rPr>
-                <w:rFonts w:ascii="Courier New" w:hAnsi="Courier New" w:cs="Courier New"/>
-              </w:rPr>
-              <w:t>stdio.h</w:t>
-            </w:r>
-            <w:proofErr w:type="spellEnd"/>
-            <w:r>
-              <w:rPr>
-                <w:rFonts w:ascii="Courier New" w:hAnsi="Courier New" w:cs="Courier New"/>
-              </w:rPr>
-              <w:t>&gt;</w:t>
-            </w:r>
-          </w:p>
-          <w:p>
-            <w:pPr>
-              <w:spacing w:after="0" w:line="240" w:lineRule="auto"/>
-              <w:rPr>
-                <w:rFonts w:ascii="Courier New" w:hAnsi="Courier New" w:cs="Courier New"/>
-              </w:rPr>
-            </w:pPr>
-          </w:p>
-          <w:p>
-            <w:pPr>
-              <w:spacing w:after="0" w:line="240" w:lineRule="auto"/>
-              <w:rPr>
-                <w:rFonts w:ascii="Courier New" w:hAnsi="Courier New" w:cs="Courier New"/>
-              </w:rPr>
-            </w:pPr>
-            <w:r>
-              <w:rPr>
-                <w:rFonts w:ascii="Courier New" w:hAnsi="Courier New" w:cs="Courier New"/>
-              </w:rPr>
-              <w:t xml:space="preserve">int </w:t>
-            </w:r>
-            <w:proofErr w:type="gramStart"/>
-            <w:r>
-              <w:rPr>
-                <w:rFonts w:ascii="Courier New" w:hAnsi="Courier New" w:cs="Courier New"/>
-              </w:rPr>
-              <w:t>main(</w:t>
-            </w:r>
-            <w:proofErr w:type="gramEnd"/>
-            <w:r>
-              <w:rPr>
-                <w:rFonts w:ascii="Courier New" w:hAnsi="Courier New" w:cs="Courier New"/>
-              </w:rPr>
-              <w:t>)</w:t>
+              <w:t>#include &lt;stdio.h&gt;</w:t>
+            </w:r>
+          </w:p>
+          <w:p>
+            <w:pPr>
+              <w:spacing w:after="0" w:line="240" w:lineRule="auto"/>
+              <w:rPr>
+                <w:rFonts w:ascii="Courier New" w:hAnsi="Courier New" w:cs="Courier New"/>
+              </w:rPr>
+            </w:pPr>
+          </w:p>
+          <w:p>
+            <w:pPr>
+              <w:spacing w:after="0" w:line="240" w:lineRule="auto"/>
+              <w:rPr>
+                <w:rFonts w:ascii="Courier New" w:hAnsi="Courier New" w:cs="Courier New"/>
+              </w:rPr>
+            </w:pPr>
+            <w:r>
+              <w:rPr>
+                <w:rFonts w:ascii="Courier New" w:hAnsi="Courier New" w:cs="Courier New"/>
+              </w:rPr>
+              <w:t>int main()</w:t>
             </w:r>
           </w:p>
           <w:p>
@@ -2742,29 +1964,7 @@
               <w:rPr>
                 <w:rFonts w:ascii="Courier New" w:hAnsi="Courier New" w:cs="Courier New"/>
               </w:rPr>
-              <w:t xml:space="preserve">    char </w:t>
-            </w:r>
-            <w:proofErr w:type="spellStart"/>
-            <w:proofErr w:type="gramStart"/>
-            <w:r>
-              <w:rPr>
-                <w:rFonts w:ascii="Courier New" w:hAnsi="Courier New" w:cs="Courier New"/>
-              </w:rPr>
-              <w:t>kalimat</w:t>
-            </w:r>
-            <w:proofErr w:type="spellEnd"/>
-            <w:r>
-              <w:rPr>
-                <w:rFonts w:ascii="Courier New" w:hAnsi="Courier New" w:cs="Courier New"/>
-              </w:rPr>
-              <w:t>[</w:t>
-            </w:r>
-            <w:proofErr w:type="gramEnd"/>
-            <w:r>
-              <w:rPr>
-                <w:rFonts w:ascii="Courier New" w:hAnsi="Courier New" w:cs="Courier New"/>
-              </w:rPr>
-              <w:t>50];</w:t>
+              <w:t xml:space="preserve">    char kalimat[50];</w:t>
             </w:r>
           </w:p>
           <w:p>
@@ -2792,99 +1992,21 @@
               <w:rPr>
                 <w:rFonts w:ascii="Courier New" w:hAnsi="Courier New" w:cs="Courier New"/>
               </w:rPr>
-              <w:t xml:space="preserve">    </w:t>
-            </w:r>
-            <w:proofErr w:type="spellStart"/>
-            <w:r>
-              <w:rPr>
-                <w:rFonts w:ascii="Courier New" w:hAnsi="Courier New" w:cs="Courier New"/>
-              </w:rPr>
-              <w:t>scanf</w:t>
-            </w:r>
-            <w:proofErr w:type="spellEnd"/>
-            <w:r>
-              <w:rPr>
-                <w:rFonts w:ascii="Courier New" w:hAnsi="Courier New" w:cs="Courier New"/>
-              </w:rPr>
-              <w:t>("%[^\</w:t>
-            </w:r>
-            <w:proofErr w:type="gramStart"/>
-            <w:r>
-              <w:rPr>
-                <w:rFonts w:ascii="Courier New" w:hAnsi="Courier New" w:cs="Courier New"/>
-              </w:rPr>
-              <w:t>n]s</w:t>
-            </w:r>
-            <w:proofErr w:type="gramEnd"/>
-            <w:r>
-              <w:rPr>
-                <w:rFonts w:ascii="Courier New" w:hAnsi="Courier New" w:cs="Courier New"/>
-              </w:rPr>
-              <w:t xml:space="preserve">", </w:t>
-            </w:r>
-            <w:proofErr w:type="spellStart"/>
-            <w:r>
-              <w:rPr>
-                <w:rFonts w:ascii="Courier New" w:hAnsi="Courier New" w:cs="Courier New"/>
-              </w:rPr>
-              <w:t>kalimat</w:t>
-            </w:r>
-            <w:proofErr w:type="spellEnd"/>
-            <w:r>
-              <w:rPr>
-                <w:rFonts w:ascii="Courier New" w:hAnsi="Courier New" w:cs="Courier New"/>
-              </w:rPr>
-              <w:t>);</w:t>
-            </w:r>
-          </w:p>
-          <w:p>
-            <w:pPr>
-              <w:spacing w:after="0" w:line="240" w:lineRule="auto"/>
-              <w:rPr>
-                <w:rFonts w:ascii="Courier New" w:hAnsi="Courier New" w:cs="Courier New"/>
-              </w:rPr>
-            </w:pPr>
-            <w:r>
-              <w:rPr>
-                <w:rFonts w:ascii="Courier New" w:hAnsi="Courier New" w:cs="Courier New"/>
-              </w:rPr>
-              <w:t xml:space="preserve">    </w:t>
-            </w:r>
-            <w:proofErr w:type="spellStart"/>
-            <w:proofErr w:type="gramStart"/>
-            <w:r>
-              <w:rPr>
-                <w:rFonts w:ascii="Courier New" w:hAnsi="Courier New" w:cs="Courier New"/>
-              </w:rPr>
-              <w:t>printf</w:t>
-            </w:r>
-            <w:proofErr w:type="spellEnd"/>
-            <w:r>
-              <w:rPr>
-                <w:rFonts w:ascii="Courier New" w:hAnsi="Courier New" w:cs="Courier New"/>
-              </w:rPr>
-              <w:t>(</w:t>
-            </w:r>
-            <w:proofErr w:type="gramEnd"/>
-            <w:r>
-              <w:rPr>
-                <w:rFonts w:ascii="Courier New" w:hAnsi="Courier New" w:cs="Courier New"/>
-              </w:rPr>
-              <w:t xml:space="preserve">"%s", </w:t>
-            </w:r>
-            <w:proofErr w:type="spellStart"/>
-            <w:r>
-              <w:rPr>
-                <w:rFonts w:ascii="Courier New" w:hAnsi="Courier New" w:cs="Courier New"/>
-              </w:rPr>
-              <w:t>kalimat</w:t>
-            </w:r>
-            <w:proofErr w:type="spellEnd"/>
-            <w:r>
-              <w:rPr>
-                <w:rFonts w:ascii="Courier New" w:hAnsi="Courier New" w:cs="Courier New"/>
-              </w:rPr>
-              <w:t>);</w:t>
+              <w:t xml:space="preserve">    scanf("%[^\n]s", kalimat);</w:t>
+            </w:r>
+          </w:p>
+          <w:p>
+            <w:pPr>
+              <w:spacing w:after="0" w:line="240" w:lineRule="auto"/>
+              <w:rPr>
+                <w:rFonts w:ascii="Courier New" w:hAnsi="Courier New" w:cs="Courier New"/>
+              </w:rPr>
+            </w:pPr>
+            <w:r>
+              <w:rPr>
+                <w:rFonts w:ascii="Courier New" w:hAnsi="Courier New" w:cs="Courier New"/>
+              </w:rPr>
+              <w:t xml:space="preserve">    printf("%s", kalimat);</w:t>
             </w:r>
           </w:p>
           <w:p>
@@ -2952,7 +2074,7 @@
           <w:noProof/>
         </w:rPr>
         <w:drawing>
-          <wp:inline distT="0" distB="0" distL="0" distR="0">
+          <wp:inline distT="0" distB="0" distL="0" distR="0" wp14:anchorId="759B0D25" wp14:editId="5854326F">
             <wp:extent cx="3409950" cy="1485900"/>
             <wp:effectExtent l="0" t="0" r="0" b="0"/>
             <wp:docPr id="2" name="Picture 2"/>
@@ -3014,23 +2136,7 @@
         <w:fldChar w:fldCharType="end"/>
       </w:r>
       <w:r>
-        <w:t xml:space="preserve">. Screenshot Hasil </w:t>
-      </w:r>
-      <w:proofErr w:type="spellStart"/>
-      <w:r>
-        <w:t>Jawaban</w:t>
-      </w:r>
-      <w:proofErr w:type="spellEnd"/>
-      <w:r>
-        <w:t xml:space="preserve"> </w:t>
-      </w:r>
-      <w:proofErr w:type="spellStart"/>
-      <w:r>
-        <w:t>Soal</w:t>
-      </w:r>
-      <w:proofErr w:type="spellEnd"/>
-      <w:r>
-        <w:t xml:space="preserve"> 1A</w:t>
+        <w:t>. Screenshot Hasil Jawaban Soal 1A</w:t>
       </w:r>
       <w:bookmarkEnd w:id="7"/>
     </w:p>
@@ -3045,12 +2151,10 @@
         <w:ind w:left="360"/>
       </w:pPr>
       <w:bookmarkStart w:id="8" w:name="_Toc97709236"/>
-      <w:proofErr w:type="spellStart"/>
       <w:r>
         <w:t>Pembahasan</w:t>
       </w:r>
       <w:bookmarkEnd w:id="8"/>
-      <w:proofErr w:type="spellEnd"/>
     </w:p>
     <w:p>
       <w:pPr>
@@ -3065,69 +2169,14 @@
         <w:rPr>
           <w:rFonts w:ascii="Courier New" w:hAnsi="Courier New" w:cs="Courier New"/>
         </w:rPr>
-        <w:t>#include &lt;</w:t>
-      </w:r>
-      <w:proofErr w:type="spellStart"/>
-      <w:r>
-        <w:rPr>
-          <w:rFonts w:ascii="Courier New" w:hAnsi="Courier New" w:cs="Courier New"/>
-        </w:rPr>
-        <w:t>stdio.h</w:t>
-      </w:r>
-      <w:proofErr w:type="spellEnd"/>
-      <w:r>
-        <w:rPr>
-          <w:rFonts w:ascii="Courier New" w:hAnsi="Courier New" w:cs="Courier New"/>
-        </w:rPr>
-        <w:t xml:space="preserve">&gt; </w:t>
-      </w:r>
-      <w:proofErr w:type="spellStart"/>
+        <w:t xml:space="preserve">#include &lt;stdio.h&gt; </w:t>
+      </w:r>
       <w:r>
         <w:rPr>
           <w:rFonts w:cs="Times New Roman"/>
           <w:szCs w:val="24"/>
         </w:rPr>
-        <w:t>digunakan</w:t>
-      </w:r>
-      <w:proofErr w:type="spellEnd"/>
-      <w:r>
-        <w:rPr>
-          <w:rFonts w:cs="Times New Roman"/>
-          <w:szCs w:val="24"/>
-        </w:rPr>
-        <w:t xml:space="preserve"> </w:t>
-      </w:r>
-      <w:proofErr w:type="spellStart"/>
-      <w:r>
-        <w:rPr>
-          <w:rFonts w:cs="Times New Roman"/>
-          <w:szCs w:val="24"/>
-        </w:rPr>
-        <w:t>untuk</w:t>
-      </w:r>
-      <w:proofErr w:type="spellEnd"/>
-      <w:r>
-        <w:rPr>
-          <w:rFonts w:cs="Times New Roman"/>
-          <w:szCs w:val="24"/>
-        </w:rPr>
-        <w:t xml:space="preserve"> </w:t>
-      </w:r>
-      <w:proofErr w:type="spellStart"/>
-      <w:r>
-        <w:rPr>
-          <w:rFonts w:cs="Times New Roman"/>
-          <w:szCs w:val="24"/>
-        </w:rPr>
-        <w:t>mengimpor</w:t>
-      </w:r>
-      <w:proofErr w:type="spellEnd"/>
-      <w:r>
-        <w:rPr>
-          <w:rFonts w:cs="Times New Roman"/>
-          <w:szCs w:val="24"/>
-        </w:rPr>
-        <w:t xml:space="preserve"> </w:t>
+        <w:t xml:space="preserve">digunakan untuk mengimpor </w:t>
       </w:r>
       <w:r>
         <w:rPr>
@@ -3142,129 +2191,33 @@
           <w:rFonts w:cs="Times New Roman"/>
           <w:szCs w:val="24"/>
         </w:rPr>
-        <w:t xml:space="preserve"> standard input output agar </w:t>
-      </w:r>
-      <w:proofErr w:type="spellStart"/>
+        <w:t xml:space="preserve"> standard input output agar bisa menggunakan perintah seperti </w:t>
+      </w:r>
+      <w:r>
+        <w:rPr>
+          <w:rFonts w:ascii="Courier New" w:hAnsi="Courier New" w:cs="Courier New"/>
+        </w:rPr>
+        <w:t>scanf()</w:t>
+      </w:r>
       <w:r>
         <w:rPr>
           <w:rFonts w:cs="Times New Roman"/>
           <w:szCs w:val="24"/>
         </w:rPr>
-        <w:t>bisa</w:t>
-      </w:r>
-      <w:proofErr w:type="spellEnd"/>
-      <w:r>
-        <w:rPr>
-          <w:rFonts w:cs="Times New Roman"/>
-          <w:szCs w:val="24"/>
-        </w:rPr>
-        <w:t xml:space="preserve"> </w:t>
-      </w:r>
-      <w:proofErr w:type="spellStart"/>
-      <w:r>
-        <w:rPr>
-          <w:rFonts w:cs="Times New Roman"/>
-          <w:szCs w:val="24"/>
-        </w:rPr>
-        <w:t>menggunakan</w:t>
-      </w:r>
-      <w:proofErr w:type="spellEnd"/>
-      <w:r>
-        <w:rPr>
-          <w:rFonts w:cs="Times New Roman"/>
-          <w:szCs w:val="24"/>
-        </w:rPr>
-        <w:t xml:space="preserve"> </w:t>
-      </w:r>
-      <w:proofErr w:type="spellStart"/>
-      <w:r>
-        <w:rPr>
-          <w:rFonts w:cs="Times New Roman"/>
-          <w:szCs w:val="24"/>
-        </w:rPr>
-        <w:t>perintah</w:t>
-      </w:r>
-      <w:proofErr w:type="spellEnd"/>
-      <w:r>
-        <w:rPr>
-          <w:rFonts w:cs="Times New Roman"/>
-          <w:szCs w:val="24"/>
-        </w:rPr>
-        <w:t xml:space="preserve"> </w:t>
-      </w:r>
-      <w:proofErr w:type="spellStart"/>
-      <w:r>
-        <w:rPr>
-          <w:rFonts w:cs="Times New Roman"/>
-          <w:szCs w:val="24"/>
-        </w:rPr>
-        <w:t>seperti</w:t>
-      </w:r>
-      <w:proofErr w:type="spellEnd"/>
-      <w:r>
-        <w:rPr>
-          <w:rFonts w:cs="Times New Roman"/>
-          <w:szCs w:val="24"/>
-        </w:rPr>
-        <w:t xml:space="preserve"> </w:t>
-      </w:r>
-      <w:proofErr w:type="spellStart"/>
-      <w:proofErr w:type="gramStart"/>
+        <w:t xml:space="preserve">dan </w:t>
+      </w:r>
       <w:r>
         <w:rPr>
           <w:rFonts w:ascii="Courier New" w:hAnsi="Courier New" w:cs="Courier New"/>
         </w:rPr>
-        <w:t>scanf</w:t>
-      </w:r>
-      <w:proofErr w:type="spellEnd"/>
-      <w:r>
-        <w:rPr>
-          <w:rFonts w:ascii="Courier New" w:hAnsi="Courier New" w:cs="Courier New"/>
-        </w:rPr>
-        <w:t>(</w:t>
-      </w:r>
-      <w:proofErr w:type="gramEnd"/>
-      <w:r>
-        <w:rPr>
-          <w:rFonts w:ascii="Courier New" w:hAnsi="Courier New" w:cs="Courier New"/>
-        </w:rPr>
-        <w:t>)</w:t>
-      </w:r>
-      <w:r>
-        <w:rPr>
-          <w:rFonts w:cs="Times New Roman"/>
-          <w:szCs w:val="24"/>
-        </w:rPr>
-        <w:t xml:space="preserve">dan </w:t>
-      </w:r>
-      <w:proofErr w:type="spellStart"/>
-      <w:r>
-        <w:rPr>
-          <w:rFonts w:ascii="Courier New" w:hAnsi="Courier New" w:cs="Courier New"/>
-        </w:rPr>
-        <w:t>printf</w:t>
-      </w:r>
-      <w:proofErr w:type="spellEnd"/>
-      <w:r>
-        <w:rPr>
-          <w:rFonts w:ascii="Courier New" w:hAnsi="Courier New" w:cs="Courier New"/>
-        </w:rPr>
-        <w:t>()</w:t>
-      </w:r>
-      <w:r>
-        <w:rPr>
-          <w:rFonts w:cs="Times New Roman"/>
-        </w:rPr>
-        <w:t>..</w:t>
-      </w:r>
-      <w:proofErr w:type="spellStart"/>
-      <w:r>
-        <w:rPr>
-          <w:rFonts w:cs="Times New Roman"/>
-        </w:rPr>
-        <w:t>dst</w:t>
-      </w:r>
-      <w:proofErr w:type="spellEnd"/>
+        <w:t>printf()</w:t>
+      </w:r>
+      <w:r>
+        <w:rPr>
+          <w:rFonts w:cs="Times New Roman"/>
+        </w:rPr>
+        <w:t>..dst</w:t>
+      </w:r>
     </w:p>
     <w:p>
       <w:pPr>
@@ -3275,14 +2228,9 @@
         </w:numPr>
         <w:ind w:left="360"/>
       </w:pPr>
-      <w:proofErr w:type="spellStart"/>
       <w:r>
         <w:lastRenderedPageBreak/>
-        <w:t>Tautan</w:t>
-      </w:r>
-      <w:proofErr w:type="spellEnd"/>
-      <w:r>
-        <w:t xml:space="preserve"> GIT</w:t>
+        <w:t>Tautan GIT</w:t>
       </w:r>
     </w:p>
     <w:p>

</xml_diff>